<commit_message>
code conventie aangepast + sound toegevoegd
</commit_message>
<xml_diff>
--- a/Documentatie/CodeConventie/Code Conventie.docx
+++ b/Documentatie/CodeConventie/Code Conventie.docx
@@ -10,6 +10,7 @@
           <w:bCs/>
           <w:sz w:val="52"/>
           <w:szCs w:val="52"/>
+          <w:lang w:val="nl-NL"/>
         </w:rPr>
       </w:pPr>
       <w:r>
@@ -18,6 +19,7 @@
           <w:bCs/>
           <w:sz w:val="52"/>
           <w:szCs w:val="52"/>
+          <w:lang w:val="nl-NL"/>
         </w:rPr>
         <w:t>Code Conventie</w:t>
       </w:r>
@@ -30,12 +32,12 @@
           <w:bCs/>
           <w:sz w:val="52"/>
           <w:szCs w:val="52"/>
-        </w:rPr>
-      </w:pPr>
-    </w:p>
-    <w:p>
-      <w:pPr>
-        <w:jc w:val="center"/>
+          <w:lang w:val="nl-NL"/>
+        </w:rPr>
+      </w:pPr>
+    </w:p>
+    <w:p>
+      <w:pPr>
         <w:rPr>
           <w:b/>
           <w:bCs/>
@@ -57,38 +59,99 @@
     </w:p>
     <w:p>
       <w:pPr>
-        <w:jc w:val="center"/>
+        <w:pStyle w:val="ListParagraph"/>
+        <w:numPr>
+          <w:ilvl w:val="0"/>
+          <w:numId w:val="1"/>
+        </w:numPr>
+        <w:rPr>
+          <w:b/>
+          <w:bCs/>
+          <w:sz w:val="32"/>
+          <w:szCs w:val="32"/>
+          <w:lang w:val="nl-NL"/>
+        </w:rPr>
+      </w:pPr>
+      <w:r>
+        <w:rPr>
+          <w:sz w:val="28"/>
+          <w:szCs w:val="28"/>
+          <w:lang w:val="nl-NL"/>
+        </w:rPr>
+        <w:t>De variabelen die je aanmaakt moeten allemaal in het Engels geschreven zijn.</w:t>
+      </w:r>
+    </w:p>
+    <w:p>
+      <w:pPr>
+        <w:pStyle w:val="ListParagraph"/>
+        <w:numPr>
+          <w:ilvl w:val="0"/>
+          <w:numId w:val="1"/>
+        </w:numPr>
+        <w:rPr>
+          <w:b/>
+          <w:bCs/>
+          <w:sz w:val="32"/>
+          <w:szCs w:val="32"/>
+          <w:lang w:val="nl-NL"/>
+        </w:rPr>
+      </w:pPr>
+      <w:r>
+        <w:rPr>
+          <w:sz w:val="28"/>
+          <w:szCs w:val="28"/>
+          <w:lang w:val="nl-NL"/>
+        </w:rPr>
+        <w:t xml:space="preserve">Alle variabelen die geschreven worden moeten volledig worden geschreven, zodat het een betere </w:t>
+      </w:r>
+      <w:r>
+        <w:rPr>
+          <w:sz w:val="28"/>
+          <w:szCs w:val="28"/>
+          <w:lang w:val="nl-NL"/>
+        </w:rPr>
+        <w:t>readability</w:t>
+      </w:r>
+      <w:r>
+        <w:rPr>
+          <w:sz w:val="28"/>
+          <w:szCs w:val="28"/>
+          <w:lang w:val="nl-NL"/>
+        </w:rPr>
+        <w:t xml:space="preserve"> geeft.</w:t>
+      </w:r>
+    </w:p>
+    <w:p>
+      <w:pPr>
+        <w:pStyle w:val="ListParagraph"/>
+        <w:numPr>
+          <w:ilvl w:val="0"/>
+          <w:numId w:val="1"/>
+        </w:numPr>
+        <w:rPr>
+          <w:b/>
+          <w:bCs/>
+          <w:sz w:val="32"/>
+          <w:szCs w:val="32"/>
+          <w:lang w:val="nl-NL"/>
+        </w:rPr>
+      </w:pPr>
+      <w:r>
         <w:rPr>
           <w:noProof/>
-          <w:sz w:val="28"/>
-          <w:szCs w:val="28"/>
-          <w:lang w:val="nl-NL"/>
-        </w:rPr>
-      </w:pPr>
-      <w:r>
-        <w:rPr>
-          <w:noProof/>
         </w:rPr>
         <w:drawing>
-          <wp:anchor distT="0" distB="0" distL="114300" distR="114300" simplePos="0" relativeHeight="251658240" behindDoc="1" locked="0" layoutInCell="1" allowOverlap="1" wp14:anchorId="2F4F320B" wp14:editId="334D34E7">
+          <wp:anchor distT="0" distB="0" distL="114300" distR="114300" simplePos="0" relativeHeight="251658240" behindDoc="0" locked="0" layoutInCell="1" allowOverlap="1" wp14:anchorId="0908AB24" wp14:editId="5360A722">
             <wp:simplePos x="0" y="0"/>
             <wp:positionH relativeFrom="column">
-              <wp:posOffset>1111885</wp:posOffset>
+              <wp:posOffset>433705</wp:posOffset>
             </wp:positionH>
             <wp:positionV relativeFrom="paragraph">
-              <wp:posOffset>713105</wp:posOffset>
+              <wp:posOffset>765810</wp:posOffset>
             </wp:positionV>
-            <wp:extent cx="3838575" cy="1095375"/>
-            <wp:effectExtent l="0" t="0" r="9525" b="9525"/>
-            <wp:wrapTight wrapText="bothSides">
-              <wp:wrapPolygon edited="0">
-                <wp:start x="0" y="0"/>
-                <wp:lineTo x="0" y="21412"/>
-                <wp:lineTo x="21546" y="21412"/>
-                <wp:lineTo x="21546" y="0"/>
-                <wp:lineTo x="0" y="0"/>
-              </wp:wrapPolygon>
-            </wp:wrapTight>
+            <wp:extent cx="3819525" cy="838200"/>
+            <wp:effectExtent l="0" t="0" r="9525" b="0"/>
+            <wp:wrapTopAndBottom/>
             <wp:docPr id="1" name="Picture 1" descr="Text&#10;&#10;Description automatically generated"/>
             <wp:cNvGraphicFramePr>
               <a:graphicFrameLocks xmlns:a="http://schemas.openxmlformats.org/drawingml/2006/main" noChangeAspect="1"/>
@@ -101,7 +164,7 @@
                     <pic:cNvPicPr/>
                   </pic:nvPicPr>
                   <pic:blipFill>
-                    <a:blip r:embed="rId4">
+                    <a:blip r:embed="rId5">
                       <a:extLst>
                         <a:ext uri="{28A0092B-C50C-407E-A947-70E740481C1C}">
                           <a14:useLocalDpi xmlns:a14="http://schemas.microsoft.com/office/drawing/2010/main" val="0"/>
@@ -115,7 +178,7 @@
                   <pic:spPr>
                     <a:xfrm>
                       <a:off x="0" y="0"/>
-                      <a:ext cx="3838575" cy="1095375"/>
+                      <a:ext cx="3819525" cy="838200"/>
                     </a:xfrm>
                     <a:prstGeom prst="rect">
                       <a:avLst/>
@@ -124,6 +187,12 @@
                 </pic:pic>
               </a:graphicData>
             </a:graphic>
+            <wp14:sizeRelH relativeFrom="page">
+              <wp14:pctWidth>0</wp14:pctWidth>
+            </wp14:sizeRelH>
+            <wp14:sizeRelV relativeFrom="page">
+              <wp14:pctHeight>0</wp14:pctHeight>
+            </wp14:sizeRelV>
           </wp:anchor>
         </w:drawing>
       </w:r>
@@ -133,178 +202,110 @@
           <w:szCs w:val="28"/>
           <w:lang w:val="nl-NL"/>
         </w:rPr>
-        <w:t>Alle variab</w:t>
-      </w:r>
-      <w:r>
-        <w:rPr>
-          <w:sz w:val="28"/>
-          <w:szCs w:val="28"/>
-          <w:lang w:val="nl-NL"/>
-        </w:rPr>
-        <w:t>elen</w:t>
-      </w:r>
-      <w:r>
-        <w:rPr>
-          <w:sz w:val="28"/>
-          <w:szCs w:val="28"/>
-          <w:lang w:val="nl-NL"/>
-        </w:rPr>
-        <w:t xml:space="preserve"> die buiten e</w:t>
-      </w:r>
-      <w:r>
-        <w:rPr>
-          <w:sz w:val="28"/>
-          <w:szCs w:val="28"/>
-          <w:lang w:val="nl-NL"/>
-        </w:rPr>
-        <w:t>en functie staan moeten op private. Daar waar nodig is kan het op public.</w:t>
+        <w:t xml:space="preserve">Alle variabelen moet standaard private zijn. Op een paar uitzonderingen na als het niet anders kan, zoals wanneer je een variabelen in een ander script nodig hebt of in de </w:t>
+      </w:r>
+      <w:r>
+        <w:rPr>
+          <w:sz w:val="28"/>
+          <w:szCs w:val="28"/>
+        </w:rPr>
+        <w:t>inspector</w:t>
+      </w:r>
+      <w:r>
+        <w:rPr>
+          <w:sz w:val="28"/>
+          <w:szCs w:val="28"/>
+          <w:lang w:val="nl-NL"/>
+        </w:rPr>
+        <w:t xml:space="preserve"> iets wilt aanpassen.</w:t>
       </w:r>
       <w:r>
         <w:rPr>
           <w:noProof/>
-          <w:lang w:val="nl-NL"/>
         </w:rPr>
         <w:t xml:space="preserve"> </w:t>
       </w:r>
+    </w:p>
+    <w:p>
+      <w:pPr>
+        <w:pStyle w:val="ListParagraph"/>
+        <w:numPr>
+          <w:ilvl w:val="0"/>
+          <w:numId w:val="1"/>
+        </w:numPr>
+        <w:rPr>
+          <w:b/>
+          <w:bCs/>
+          <w:sz w:val="32"/>
+          <w:szCs w:val="32"/>
+          <w:lang w:val="nl-NL"/>
+        </w:rPr>
+      </w:pPr>
+      <w:r>
+        <w:rPr>
+          <w:sz w:val="28"/>
+          <w:szCs w:val="28"/>
+          <w:lang w:val="nl-NL"/>
+        </w:rPr>
+        <w:t>Alle variabelen die private zijn beginnen met een underscore.</w:t>
+      </w:r>
+    </w:p>
+    <w:p>
+      <w:pPr>
+        <w:pStyle w:val="ListParagraph"/>
+        <w:numPr>
+          <w:ilvl w:val="0"/>
+          <w:numId w:val="1"/>
+        </w:numPr>
+        <w:rPr>
+          <w:b/>
+          <w:bCs/>
+          <w:sz w:val="32"/>
+          <w:szCs w:val="32"/>
+          <w:lang w:val="nl-NL"/>
+        </w:rPr>
+      </w:pPr>
+      <w:r>
+        <w:rPr>
+          <w:sz w:val="28"/>
+          <w:szCs w:val="28"/>
+          <w:lang w:val="nl-NL"/>
+        </w:rPr>
+        <w:t xml:space="preserve">Wanneer een private variabelen een [SerializeField] heeft dan begint die niet met een underscore, want zo kan je zien dat die variabelen aanpasbaar is in de inspector. </w:t>
+      </w:r>
+    </w:p>
+    <w:p>
+      <w:pPr>
+        <w:pStyle w:val="ListParagraph"/>
+        <w:numPr>
+          <w:ilvl w:val="0"/>
+          <w:numId w:val="1"/>
+        </w:numPr>
+        <w:rPr>
+          <w:b/>
+          <w:bCs/>
+          <w:sz w:val="32"/>
+          <w:szCs w:val="32"/>
+          <w:lang w:val="nl-NL"/>
+        </w:rPr>
+      </w:pPr>
       <w:r>
         <w:rPr>
           <w:noProof/>
-          <w:sz w:val="28"/>
-          <w:szCs w:val="28"/>
-          <w:lang w:val="nl-NL"/>
-        </w:rPr>
-        <w:t>De variablen die je aanmaakt moeten ook allemaal in het Engels zijn.</w:t>
-      </w:r>
-    </w:p>
-    <w:p>
-      <w:pPr>
-        <w:jc w:val="center"/>
-        <w:rPr>
-          <w:noProof/>
-          <w:lang w:val="nl-NL"/>
-        </w:rPr>
-      </w:pPr>
-    </w:p>
-    <w:p>
-      <w:pPr>
-        <w:jc w:val="center"/>
-        <w:rPr>
-          <w:noProof/>
-          <w:lang w:val="nl-NL"/>
-        </w:rPr>
-      </w:pPr>
-    </w:p>
-    <w:p>
-      <w:pPr>
-        <w:jc w:val="center"/>
-        <w:rPr>
-          <w:noProof/>
-          <w:lang w:val="nl-NL"/>
-        </w:rPr>
-      </w:pPr>
-    </w:p>
-    <w:p>
-      <w:pPr>
-        <w:jc w:val="center"/>
-        <w:rPr>
-          <w:noProof/>
-          <w:lang w:val="nl-NL"/>
-        </w:rPr>
-      </w:pPr>
-    </w:p>
-    <w:p>
-      <w:pPr>
-        <w:jc w:val="center"/>
-        <w:rPr>
-          <w:noProof/>
-          <w:sz w:val="28"/>
-          <w:szCs w:val="28"/>
-          <w:lang w:val="nl-NL"/>
-        </w:rPr>
-      </w:pPr>
-      <w:r>
-        <w:rPr>
-          <w:noProof/>
-          <w:sz w:val="28"/>
-          <w:szCs w:val="28"/>
-          <w:lang w:val="nl-NL"/>
-        </w:rPr>
-        <w:t>Alle variablen schrijven we met camelCase. Dat houd in dat we de variable</w:t>
-      </w:r>
-      <w:r>
-        <w:rPr>
-          <w:noProof/>
-          <w:sz w:val="28"/>
-          <w:szCs w:val="28"/>
-          <w:lang w:val="nl-NL"/>
-        </w:rPr>
-        <w:t>n</w:t>
-      </w:r>
-      <w:r>
-        <w:rPr>
-          <w:noProof/>
-          <w:sz w:val="28"/>
-          <w:szCs w:val="28"/>
-          <w:lang w:val="nl-NL"/>
-        </w:rPr>
-        <w:t xml:space="preserve"> beginnen met een kleine letter. </w:t>
-      </w:r>
-      <w:r>
-        <w:rPr>
-          <w:noProof/>
-          <w:sz w:val="28"/>
-          <w:szCs w:val="28"/>
-          <w:lang w:val="nl-NL"/>
-        </w:rPr>
-        <w:br/>
-      </w:r>
-      <w:r>
-        <w:rPr>
-          <w:noProof/>
-          <w:sz w:val="28"/>
-          <w:szCs w:val="28"/>
-          <w:lang w:val="nl-NL"/>
-        </w:rPr>
-        <w:t>Elk nieuw woord dat eraan vast zit moet met een hoofdletter starten.</w:t>
-      </w:r>
-      <w:r>
-        <w:rPr>
-          <w:noProof/>
-          <w:sz w:val="28"/>
-          <w:szCs w:val="28"/>
-          <w:lang w:val="nl-NL"/>
-        </w:rPr>
-        <w:t xml:space="preserve"> </w:t>
-      </w:r>
-      <w:r>
-        <w:rPr>
-          <w:noProof/>
-          <w:sz w:val="28"/>
-          <w:szCs w:val="28"/>
-          <w:lang w:val="nl-NL"/>
-        </w:rPr>
-        <w:br/>
-        <w:t>Alle variabelen die private zijn beginnen met een underscore.</w:t>
-      </w:r>
-    </w:p>
-    <w:p>
-      <w:pPr>
-        <w:jc w:val="center"/>
-        <w:rPr>
-          <w:sz w:val="28"/>
-          <w:szCs w:val="28"/>
-          <w:lang w:val="nl-NL"/>
-        </w:rPr>
-      </w:pPr>
-      <w:r>
-        <w:rPr>
-          <w:noProof/>
         </w:rPr>
         <w:drawing>
-          <wp:inline distT="0" distB="0" distL="0" distR="0" wp14:anchorId="41110065" wp14:editId="4448FA35">
-            <wp:extent cx="5915025" cy="1171575"/>
-            <wp:effectExtent l="0" t="0" r="9525" b="9525"/>
-            <wp:docPr id="2" name="Picture 2" descr="Text&#10;&#10;Description automatically generated"/>
+          <wp:anchor distT="0" distB="0" distL="114300" distR="114300" simplePos="0" relativeHeight="251659264" behindDoc="0" locked="0" layoutInCell="1" allowOverlap="1" wp14:anchorId="17F8A912" wp14:editId="410B8034">
+            <wp:simplePos x="0" y="0"/>
+            <wp:positionH relativeFrom="column">
+              <wp:posOffset>433705</wp:posOffset>
+            </wp:positionH>
+            <wp:positionV relativeFrom="paragraph">
+              <wp:posOffset>821690</wp:posOffset>
+            </wp:positionV>
+            <wp:extent cx="5876925" cy="1009650"/>
+            <wp:effectExtent l="0" t="0" r="9525" b="0"/>
+            <wp:wrapTopAndBottom/>
+            <wp:docPr id="8" name="Picture 8" descr="Text&#10;&#10;Description automatically generated"/>
             <wp:cNvGraphicFramePr>
               <a:graphicFrameLocks xmlns:a="http://schemas.openxmlformats.org/drawingml/2006/main" noChangeAspect="1"/>
             </wp:cNvGraphicFramePr>
@@ -312,11 +313,17 @@
               <a:graphicData uri="http://schemas.openxmlformats.org/drawingml/2006/picture">
                 <pic:pic xmlns:pic="http://schemas.openxmlformats.org/drawingml/2006/picture">
                   <pic:nvPicPr>
-                    <pic:cNvPr id="2" name="Picture 2" descr="Text&#10;&#10;Description automatically generated"/>
+                    <pic:cNvPr id="8" name="Picture 8" descr="Text&#10;&#10;Description automatically generated"/>
                     <pic:cNvPicPr/>
                   </pic:nvPicPr>
                   <pic:blipFill>
-                    <a:blip r:embed="rId5"/>
+                    <a:blip r:embed="rId6">
+                      <a:extLst>
+                        <a:ext uri="{28A0092B-C50C-407E-A947-70E740481C1C}">
+                          <a14:useLocalDpi xmlns:a14="http://schemas.microsoft.com/office/drawing/2010/main" val="0"/>
+                        </a:ext>
+                      </a:extLst>
+                    </a:blip>
                     <a:stretch>
                       <a:fillRect/>
                     </a:stretch>
@@ -324,7 +331,7 @@
                   <pic:spPr>
                     <a:xfrm>
                       <a:off x="0" y="0"/>
-                      <a:ext cx="5915025" cy="1171575"/>
+                      <a:ext cx="5876925" cy="1009650"/>
                     </a:xfrm>
                     <a:prstGeom prst="rect">
                       <a:avLst/>
@@ -333,13 +340,62 @@
                 </pic:pic>
               </a:graphicData>
             </a:graphic>
-          </wp:inline>
+            <wp14:sizeRelH relativeFrom="page">
+              <wp14:pctWidth>0</wp14:pctWidth>
+            </wp14:sizeRelH>
+            <wp14:sizeRelV relativeFrom="page">
+              <wp14:pctHeight>0</wp14:pctHeight>
+            </wp14:sizeRelV>
+          </wp:anchor>
         </w:drawing>
       </w:r>
-    </w:p>
-    <w:p>
-      <w:pPr>
-        <w:jc w:val="center"/>
+      <w:r>
+        <w:rPr>
+          <w:sz w:val="28"/>
+          <w:szCs w:val="28"/>
+          <w:lang w:val="nl-NL"/>
+        </w:rPr>
+        <w:t>Alle variabelen schrijven we met camelCase. Dat houd in dat alle variabelen beginnen met een kleine letter. Elk nieuw woord dat eraan vast zit moet met een hoofletter beginnen.</w:t>
+      </w:r>
+    </w:p>
+    <w:p>
+      <w:pPr>
+        <w:rPr>
+          <w:sz w:val="28"/>
+          <w:szCs w:val="28"/>
+          <w:lang w:val="nl-NL"/>
+        </w:rPr>
+      </w:pPr>
+    </w:p>
+    <w:p>
+      <w:pPr>
+        <w:rPr>
+          <w:sz w:val="28"/>
+          <w:szCs w:val="28"/>
+          <w:lang w:val="nl-NL"/>
+        </w:rPr>
+      </w:pPr>
+    </w:p>
+    <w:p>
+      <w:pPr>
+        <w:rPr>
+          <w:sz w:val="28"/>
+          <w:szCs w:val="28"/>
+          <w:lang w:val="nl-NL"/>
+        </w:rPr>
+      </w:pPr>
+    </w:p>
+    <w:p>
+      <w:pPr>
+        <w:rPr>
+          <w:sz w:val="28"/>
+          <w:szCs w:val="28"/>
+          <w:lang w:val="nl-NL"/>
+        </w:rPr>
+      </w:pPr>
+    </w:p>
+    <w:p>
+      <w:pPr>
         <w:rPr>
           <w:b/>
           <w:bCs/>
@@ -356,55 +412,17 @@
           <w:szCs w:val="32"/>
           <w:lang w:val="nl-NL"/>
         </w:rPr>
+        <w:lastRenderedPageBreak/>
         <w:t>Functies</w:t>
       </w:r>
     </w:p>
     <w:p>
       <w:pPr>
-        <w:jc w:val="center"/>
-        <w:rPr>
-          <w:sz w:val="28"/>
-          <w:szCs w:val="28"/>
-          <w:lang w:val="nl-NL"/>
-        </w:rPr>
-      </w:pPr>
-      <w:r>
-        <w:rPr>
-          <w:sz w:val="28"/>
-          <w:szCs w:val="28"/>
-          <w:lang w:val="nl-NL"/>
-        </w:rPr>
-        <w:t>Alle functies zijn in het Engels geschreven</w:t>
-      </w:r>
-      <w:r>
-        <w:rPr>
-          <w:sz w:val="28"/>
-          <w:szCs w:val="28"/>
-          <w:lang w:val="nl-NL"/>
-        </w:rPr>
-        <w:t xml:space="preserve"> en begint met een hoofdletter.</w:t>
-      </w:r>
-      <w:r>
-        <w:rPr>
-          <w:sz w:val="28"/>
-          <w:szCs w:val="28"/>
-          <w:lang w:val="nl-NL"/>
-        </w:rPr>
-        <w:t xml:space="preserve"> </w:t>
-      </w:r>
-      <w:r>
-        <w:rPr>
-          <w:sz w:val="28"/>
-          <w:szCs w:val="28"/>
-          <w:lang w:val="nl-NL"/>
-        </w:rPr>
-        <w:br/>
-        <w:t>Als de naam van functie uit meerdere namen bestaat gebruik je PascalCasing.</w:t>
-      </w:r>
-    </w:p>
-    <w:p>
-      <w:pPr>
-        <w:jc w:val="center"/>
+        <w:pStyle w:val="ListParagraph"/>
+        <w:numPr>
+          <w:ilvl w:val="0"/>
+          <w:numId w:val="2"/>
+        </w:numPr>
         <w:rPr>
           <w:b/>
           <w:bCs/>
@@ -415,13 +433,77 @@
       </w:pPr>
       <w:r>
         <w:rPr>
+          <w:sz w:val="28"/>
+          <w:szCs w:val="28"/>
+          <w:lang w:val="nl-NL"/>
+        </w:rPr>
+        <w:t xml:space="preserve">Alle functies zijn in het Engels geschreven en </w:t>
+      </w:r>
+      <w:r>
+        <w:rPr>
+          <w:sz w:val="28"/>
+          <w:szCs w:val="28"/>
+          <w:lang w:val="nl-NL"/>
+        </w:rPr>
+        <w:t>beginnen met een hoofletter.</w:t>
+      </w:r>
+    </w:p>
+    <w:p>
+      <w:pPr>
+        <w:pStyle w:val="ListParagraph"/>
+        <w:numPr>
+          <w:ilvl w:val="0"/>
+          <w:numId w:val="2"/>
+        </w:numPr>
+        <w:rPr>
+          <w:b/>
+          <w:bCs/>
+          <w:sz w:val="32"/>
+          <w:szCs w:val="32"/>
+          <w:lang w:val="nl-NL"/>
+        </w:rPr>
+      </w:pPr>
+      <w:r>
+        <w:rPr>
+          <w:sz w:val="28"/>
+          <w:szCs w:val="28"/>
+          <w:lang w:val="nl-NL"/>
+        </w:rPr>
+        <w:t>Als de naam van een functie uit meerder woorden bestaat gebruik je PascalCasing.</w:t>
+      </w:r>
+    </w:p>
+    <w:p>
+      <w:pPr>
+        <w:pStyle w:val="ListParagraph"/>
+        <w:numPr>
+          <w:ilvl w:val="0"/>
+          <w:numId w:val="2"/>
+        </w:numPr>
+        <w:rPr>
+          <w:b/>
+          <w:bCs/>
+          <w:sz w:val="32"/>
+          <w:szCs w:val="32"/>
+          <w:lang w:val="nl-NL"/>
+        </w:rPr>
+      </w:pPr>
+      <w:r>
+        <w:rPr>
           <w:noProof/>
         </w:rPr>
         <w:drawing>
-          <wp:inline distT="0" distB="0" distL="0" distR="0" wp14:anchorId="7A83FCA0" wp14:editId="5CEE3968">
-            <wp:extent cx="5972810" cy="1385570"/>
-            <wp:effectExtent l="0" t="0" r="8890" b="5080"/>
-            <wp:docPr id="4" name="Picture 4" descr="Text&#10;&#10;Description automatically generated"/>
+          <wp:anchor distT="0" distB="0" distL="114300" distR="114300" simplePos="0" relativeHeight="251662336" behindDoc="0" locked="0" layoutInCell="1" allowOverlap="1" wp14:anchorId="21044E57" wp14:editId="6F2F69E3">
+            <wp:simplePos x="0" y="0"/>
+            <wp:positionH relativeFrom="column">
+              <wp:posOffset>106045</wp:posOffset>
+            </wp:positionH>
+            <wp:positionV relativeFrom="paragraph">
+              <wp:posOffset>389255</wp:posOffset>
+            </wp:positionV>
+            <wp:extent cx="5972810" cy="2774950"/>
+            <wp:effectExtent l="0" t="0" r="8890" b="6350"/>
+            <wp:wrapTopAndBottom/>
+            <wp:docPr id="11" name="Picture 11" descr="Text&#10;&#10;Description automatically generated"/>
             <wp:cNvGraphicFramePr>
               <a:graphicFrameLocks xmlns:a="http://schemas.openxmlformats.org/drawingml/2006/main" noChangeAspect="1"/>
             </wp:cNvGraphicFramePr>
@@ -429,11 +511,17 @@
               <a:graphicData uri="http://schemas.openxmlformats.org/drawingml/2006/picture">
                 <pic:pic xmlns:pic="http://schemas.openxmlformats.org/drawingml/2006/picture">
                   <pic:nvPicPr>
-                    <pic:cNvPr id="4" name="Picture 4" descr="Text&#10;&#10;Description automatically generated"/>
+                    <pic:cNvPr id="11" name="Picture 11" descr="Text&#10;&#10;Description automatically generated"/>
                     <pic:cNvPicPr/>
                   </pic:nvPicPr>
                   <pic:blipFill>
-                    <a:blip r:embed="rId6"/>
+                    <a:blip r:embed="rId7">
+                      <a:extLst>
+                        <a:ext uri="{28A0092B-C50C-407E-A947-70E740481C1C}">
+                          <a14:useLocalDpi xmlns:a14="http://schemas.microsoft.com/office/drawing/2010/main" val="0"/>
+                        </a:ext>
+                      </a:extLst>
+                    </a:blip>
                     <a:stretch>
                       <a:fillRect/>
                     </a:stretch>
@@ -441,7 +529,7 @@
                   <pic:spPr>
                     <a:xfrm>
                       <a:off x="0" y="0"/>
-                      <a:ext cx="5972810" cy="1385570"/>
+                      <a:ext cx="5972810" cy="2774950"/>
                     </a:xfrm>
                     <a:prstGeom prst="rect">
                       <a:avLst/>
@@ -450,13 +538,26 @@
                 </pic:pic>
               </a:graphicData>
             </a:graphic>
-          </wp:inline>
+            <wp14:sizeRelH relativeFrom="page">
+              <wp14:pctWidth>0</wp14:pctWidth>
+            </wp14:sizeRelH>
+            <wp14:sizeRelV relativeFrom="page">
+              <wp14:pctHeight>0</wp14:pctHeight>
+            </wp14:sizeRelV>
+          </wp:anchor>
         </w:drawing>
       </w:r>
-    </w:p>
-    <w:p>
-      <w:pPr>
-        <w:jc w:val="center"/>
+      <w:r>
+        <w:rPr>
+          <w:sz w:val="28"/>
+          <w:szCs w:val="28"/>
+          <w:lang w:val="nl-NL"/>
+        </w:rPr>
+        <w:t>Alle functie namen zijn werkenwoorden, zodat het duidelijk is wat het doet.</w:t>
+      </w:r>
+    </w:p>
+    <w:p>
+      <w:pPr>
         <w:rPr>
           <w:b/>
           <w:bCs/>
@@ -473,16 +574,55 @@
           <w:szCs w:val="32"/>
           <w:lang w:val="nl-NL"/>
         </w:rPr>
-        <w:lastRenderedPageBreak/>
+        <w:br/>
+      </w:r>
+      <w:r>
+        <w:rPr>
+          <w:b/>
+          <w:bCs/>
+          <w:sz w:val="32"/>
+          <w:szCs w:val="32"/>
+          <w:lang w:val="nl-NL"/>
+        </w:rPr>
         <w:t>Classes</w:t>
       </w:r>
     </w:p>
     <w:p>
       <w:pPr>
-        <w:jc w:val="center"/>
-        <w:rPr>
-          <w:sz w:val="28"/>
-          <w:szCs w:val="28"/>
+        <w:pStyle w:val="ListParagraph"/>
+        <w:numPr>
+          <w:ilvl w:val="0"/>
+          <w:numId w:val="3"/>
+        </w:numPr>
+        <w:rPr>
+          <w:b/>
+          <w:bCs/>
+          <w:sz w:val="32"/>
+          <w:szCs w:val="32"/>
+          <w:lang w:val="nl-NL"/>
+        </w:rPr>
+      </w:pPr>
+      <w:r>
+        <w:rPr>
+          <w:sz w:val="28"/>
+          <w:szCs w:val="28"/>
+          <w:lang w:val="nl-NL"/>
+        </w:rPr>
+        <w:t>Alle classes zijn in het Engels geschreven.</w:t>
+      </w:r>
+    </w:p>
+    <w:p>
+      <w:pPr>
+        <w:pStyle w:val="ListParagraph"/>
+        <w:numPr>
+          <w:ilvl w:val="0"/>
+          <w:numId w:val="3"/>
+        </w:numPr>
+        <w:rPr>
+          <w:b/>
+          <w:bCs/>
+          <w:sz w:val="32"/>
+          <w:szCs w:val="32"/>
           <w:lang w:val="nl-NL"/>
         </w:rPr>
       </w:pPr>
@@ -494,38 +634,122 @@
         </w:rPr>
         <w:t>De naam van een class begint altijd met een hoofdletter.</w:t>
       </w:r>
-      <w:r>
-        <w:rPr>
-          <w:sz w:val="28"/>
-          <w:szCs w:val="28"/>
-          <w:lang w:val="nl-NL"/>
-        </w:rPr>
-        <w:br/>
-        <w:t xml:space="preserve">Wanneer de class naam uit meerdere woorden bestaat dan gebruiken we PascalCasing, dus we starten met een hooftletter en bij elk </w:t>
-      </w:r>
-      <w:r>
-        <w:rPr>
-          <w:sz w:val="28"/>
-          <w:szCs w:val="28"/>
-          <w:lang w:val="nl-NL"/>
-        </w:rPr>
-        <w:t>woord dat eraan vastzit moet beginnen met een hooftletter.</w:t>
-      </w:r>
-    </w:p>
-    <w:p>
-      <w:pPr>
-        <w:jc w:val="center"/>
-        <w:rPr>
-          <w:sz w:val="28"/>
-          <w:szCs w:val="28"/>
-          <w:lang w:val="nl-NL"/>
-        </w:rPr>
-      </w:pPr>
-      <w:r>
+    </w:p>
+    <w:p>
+      <w:pPr>
+        <w:pStyle w:val="ListParagraph"/>
+        <w:numPr>
+          <w:ilvl w:val="0"/>
+          <w:numId w:val="3"/>
+        </w:numPr>
+        <w:rPr>
+          <w:b/>
+          <w:bCs/>
+          <w:sz w:val="32"/>
+          <w:szCs w:val="32"/>
+          <w:lang w:val="nl-NL"/>
+        </w:rPr>
+      </w:pPr>
+      <w:r>
+        <w:rPr>
+          <w:sz w:val="28"/>
+          <w:szCs w:val="28"/>
+          <w:lang w:val="nl-NL"/>
+        </w:rPr>
+        <w:t>Wanneer de class naam uit meerdere woorden bestaat dan gebruiken we PascalCasing, dus we starten met een hoofdletter bij elk nieuw woord dat eraan vastzit.</w:t>
+      </w:r>
+    </w:p>
+    <w:p>
+      <w:pPr>
+        <w:pStyle w:val="ListParagraph"/>
+        <w:numPr>
+          <w:ilvl w:val="0"/>
+          <w:numId w:val="3"/>
+        </w:numPr>
+        <w:rPr>
+          <w:b/>
+          <w:bCs/>
+          <w:sz w:val="32"/>
+          <w:szCs w:val="32"/>
+          <w:lang w:val="nl-NL"/>
+        </w:rPr>
+      </w:pPr>
+      <w:r>
+        <w:rPr>
+          <w:noProof/>
+        </w:rPr>
         <w:drawing>
-          <wp:inline distT="0" distB="0" distL="0" distR="0" wp14:anchorId="2245FF04" wp14:editId="72550A9A">
+          <wp:anchor distT="0" distB="0" distL="114300" distR="114300" simplePos="0" relativeHeight="251661312" behindDoc="0" locked="0" layoutInCell="1" allowOverlap="1" wp14:anchorId="246D9CF8" wp14:editId="4570F6FC">
+            <wp:simplePos x="0" y="0"/>
+            <wp:positionH relativeFrom="column">
+              <wp:posOffset>227965</wp:posOffset>
+            </wp:positionH>
+            <wp:positionV relativeFrom="paragraph">
+              <wp:posOffset>862330</wp:posOffset>
+            </wp:positionV>
+            <wp:extent cx="4467225" cy="285750"/>
+            <wp:effectExtent l="0" t="0" r="9525" b="0"/>
+            <wp:wrapTopAndBottom/>
+            <wp:docPr id="9" name="Picture 9"/>
+            <wp:cNvGraphicFramePr>
+              <a:graphicFrameLocks xmlns:a="http://schemas.openxmlformats.org/drawingml/2006/main" noChangeAspect="1"/>
+            </wp:cNvGraphicFramePr>
+            <a:graphic xmlns:a="http://schemas.openxmlformats.org/drawingml/2006/main">
+              <a:graphicData uri="http://schemas.openxmlformats.org/drawingml/2006/picture">
+                <pic:pic xmlns:pic="http://schemas.openxmlformats.org/drawingml/2006/picture">
+                  <pic:nvPicPr>
+                    <pic:cNvPr id="1" name=""/>
+                    <pic:cNvPicPr/>
+                  </pic:nvPicPr>
+                  <pic:blipFill>
+                    <a:blip r:embed="rId8">
+                      <a:extLst>
+                        <a:ext uri="{28A0092B-C50C-407E-A947-70E740481C1C}">
+                          <a14:useLocalDpi xmlns:a14="http://schemas.microsoft.com/office/drawing/2010/main" val="0"/>
+                        </a:ext>
+                      </a:extLst>
+                    </a:blip>
+                    <a:stretch>
+                      <a:fillRect/>
+                    </a:stretch>
+                  </pic:blipFill>
+                  <pic:spPr>
+                    <a:xfrm>
+                      <a:off x="0" y="0"/>
+                      <a:ext cx="4467225" cy="285750"/>
+                    </a:xfrm>
+                    <a:prstGeom prst="rect">
+                      <a:avLst/>
+                    </a:prstGeom>
+                  </pic:spPr>
+                </pic:pic>
+              </a:graphicData>
+            </a:graphic>
+            <wp14:sizeRelH relativeFrom="page">
+              <wp14:pctWidth>0</wp14:pctWidth>
+            </wp14:sizeRelH>
+            <wp14:sizeRelV relativeFrom="page">
+              <wp14:pctHeight>0</wp14:pctHeight>
+            </wp14:sizeRelV>
+          </wp:anchor>
+        </w:drawing>
+      </w:r>
+      <w:r>
+        <w:rPr>
+          <w:noProof/>
+        </w:rPr>
+        <w:drawing>
+          <wp:anchor distT="0" distB="0" distL="114300" distR="114300" simplePos="0" relativeHeight="251660288" behindDoc="0" locked="0" layoutInCell="1" allowOverlap="1" wp14:anchorId="2245FF04" wp14:editId="0B5ABC95">
+            <wp:simplePos x="0" y="0"/>
+            <wp:positionH relativeFrom="margin">
+              <wp:posOffset>220345</wp:posOffset>
+            </wp:positionH>
+            <wp:positionV relativeFrom="paragraph">
+              <wp:posOffset>560070</wp:posOffset>
+            </wp:positionV>
             <wp:extent cx="4743450" cy="304800"/>
             <wp:effectExtent l="0" t="0" r="0" b="0"/>
+            <wp:wrapTopAndBottom/>
             <wp:docPr id="3" name="Picture 3"/>
             <wp:cNvGraphicFramePr>
               <a:graphicFrameLocks xmlns:a="http://schemas.openxmlformats.org/drawingml/2006/main" noChangeAspect="1"/>
@@ -538,7 +762,13 @@
                     <pic:cNvPicPr/>
                   </pic:nvPicPr>
                   <pic:blipFill>
-                    <a:blip r:embed="rId7"/>
+                    <a:blip r:embed="rId9">
+                      <a:extLst>
+                        <a:ext uri="{28A0092B-C50C-407E-A947-70E740481C1C}">
+                          <a14:useLocalDpi xmlns:a14="http://schemas.microsoft.com/office/drawing/2010/main" val="0"/>
+                        </a:ext>
+                      </a:extLst>
+                    </a:blip>
                     <a:stretch>
                       <a:fillRect/>
                     </a:stretch>
@@ -555,9 +785,33 @@
                 </pic:pic>
               </a:graphicData>
             </a:graphic>
-          </wp:inline>
+            <wp14:sizeRelH relativeFrom="page">
+              <wp14:pctWidth>0</wp14:pctWidth>
+            </wp14:sizeRelH>
+            <wp14:sizeRelV relativeFrom="page">
+              <wp14:pctHeight>0</wp14:pctHeight>
+            </wp14:sizeRelV>
+          </wp:anchor>
         </w:drawing>
       </w:r>
+      <w:r>
+        <w:rPr>
+          <w:sz w:val="28"/>
+          <w:szCs w:val="28"/>
+          <w:lang w:val="nl-NL"/>
+        </w:rPr>
+        <w:t>Een class is altijd een ‘object’. Bijvoorbeeld een Generator, PlayerMovement, Settings, Library.</w:t>
+      </w:r>
+    </w:p>
+    <w:p>
+      <w:pPr>
+        <w:jc w:val="center"/>
+        <w:rPr>
+          <w:sz w:val="28"/>
+          <w:szCs w:val="28"/>
+          <w:lang w:val="nl-NL"/>
+        </w:rPr>
+      </w:pPr>
     </w:p>
     <w:p>
       <w:pPr>
@@ -577,6 +831,359 @@
     </w:sectPr>
   </w:body>
 </w:document>
+</file>
+
+<file path=word/numbering.xml><?xml version="1.0" encoding="utf-8"?>
+<w:numbering xmlns:wpc="http://schemas.microsoft.com/office/word/2010/wordprocessingCanvas" xmlns:cx="http://schemas.microsoft.com/office/drawing/2014/chartex" xmlns:cx1="http://schemas.microsoft.com/office/drawing/2015/9/8/chartex" xmlns:cx2="http://schemas.microsoft.com/office/drawing/2015/10/21/chartex" xmlns:cx3="http://schemas.microsoft.com/office/drawing/2016/5/9/chartex" xmlns:cx4="http://schemas.microsoft.com/office/drawing/2016/5/10/chartex" xmlns:cx5="http://schemas.microsoft.com/office/drawing/2016/5/11/chartex" xmlns:cx6="http://schemas.microsoft.com/office/drawing/2016/5/12/chartex" xmlns:cx7="http://schemas.microsoft.com/office/drawing/2016/5/13/chartex" xmlns:cx8="http://schemas.microsoft.com/office/drawing/2016/5/14/chartex" xmlns:mc="http://schemas.openxmlformats.org/markup-compatibility/2006" xmlns:aink="http://schemas.microsoft.com/office/drawing/2016/ink" xmlns:am3d="http://schemas.microsoft.com/office/drawing/2017/model3d" xmlns:o="urn:schemas-microsoft-com:office:office" xmlns:oel="http://schemas.microsoft.com/office/2019/extlst" xmlns:r="http://schemas.openxmlformats.org/officeDocument/2006/relationships" xmlns:m="http://schemas.openxmlformats.org/officeDocument/2006/math" xmlns:v="urn:schemas-microsoft-com:vml" xmlns:wp14="http://schemas.microsoft.com/office/word/2010/wordprocessingDrawing" xmlns:wp="http://schemas.openxmlformats.org/drawingml/2006/wordprocessingDrawing" xmlns:w10="urn:schemas-microsoft-com:office:word" xmlns:w="http://schemas.openxmlformats.org/wordprocessingml/2006/main" xmlns:w14="http://schemas.microsoft.com/office/word/2010/wordml" xmlns:w15="http://schemas.microsoft.com/office/word/2012/wordml" xmlns:w16cex="http://schemas.microsoft.com/office/word/2018/wordml/cex" xmlns:w16cid="http://schemas.microsoft.com/office/word/2016/wordml/cid" xmlns:w16="http://schemas.microsoft.com/office/word/2018/wordml" xmlns:w16sdtdh="http://schemas.microsoft.com/office/word/2020/wordml/sdtdatahash" xmlns:w16se="http://schemas.microsoft.com/office/word/2015/wordml/symex" xmlns:wpg="http://schemas.microsoft.com/office/word/2010/wordprocessingGroup" xmlns:wpi="http://schemas.microsoft.com/office/word/2010/wordprocessingInk" xmlns:wne="http://schemas.microsoft.com/office/word/2006/wordml" xmlns:wps="http://schemas.microsoft.com/office/word/2010/wordprocessingShape" mc:Ignorable="w14 w15 w16se w16cid w16 w16cex w16sdtdh wp14">
+  <w:abstractNum w:abstractNumId="0" w15:restartNumberingAfterBreak="0">
+    <w:nsid w:val="10AD6F83"/>
+    <w:multiLevelType w:val="hybridMultilevel"/>
+    <w:tmpl w:val="6FE89C94"/>
+    <w:lvl w:ilvl="0" w:tplc="04090001">
+      <w:start w:val="1"/>
+      <w:numFmt w:val="bullet"/>
+      <w:lvlText w:val=""/>
+      <w:lvlJc w:val="left"/>
+      <w:pPr>
+        <w:ind w:left="720" w:hanging="360"/>
+      </w:pPr>
+      <w:rPr>
+        <w:rFonts w:ascii="Symbol" w:hAnsi="Symbol" w:hint="default"/>
+      </w:rPr>
+    </w:lvl>
+    <w:lvl w:ilvl="1" w:tplc="04090003" w:tentative="1">
+      <w:start w:val="1"/>
+      <w:numFmt w:val="bullet"/>
+      <w:lvlText w:val="o"/>
+      <w:lvlJc w:val="left"/>
+      <w:pPr>
+        <w:ind w:left="1440" w:hanging="360"/>
+      </w:pPr>
+      <w:rPr>
+        <w:rFonts w:ascii="Courier New" w:hAnsi="Courier New" w:cs="Courier New" w:hint="default"/>
+      </w:rPr>
+    </w:lvl>
+    <w:lvl w:ilvl="2" w:tplc="04090005" w:tentative="1">
+      <w:start w:val="1"/>
+      <w:numFmt w:val="bullet"/>
+      <w:lvlText w:val=""/>
+      <w:lvlJc w:val="left"/>
+      <w:pPr>
+        <w:ind w:left="2160" w:hanging="360"/>
+      </w:pPr>
+      <w:rPr>
+        <w:rFonts w:ascii="Wingdings" w:hAnsi="Wingdings" w:hint="default"/>
+      </w:rPr>
+    </w:lvl>
+    <w:lvl w:ilvl="3" w:tplc="04090001" w:tentative="1">
+      <w:start w:val="1"/>
+      <w:numFmt w:val="bullet"/>
+      <w:lvlText w:val=""/>
+      <w:lvlJc w:val="left"/>
+      <w:pPr>
+        <w:ind w:left="2880" w:hanging="360"/>
+      </w:pPr>
+      <w:rPr>
+        <w:rFonts w:ascii="Symbol" w:hAnsi="Symbol" w:hint="default"/>
+      </w:rPr>
+    </w:lvl>
+    <w:lvl w:ilvl="4" w:tplc="04090003" w:tentative="1">
+      <w:start w:val="1"/>
+      <w:numFmt w:val="bullet"/>
+      <w:lvlText w:val="o"/>
+      <w:lvlJc w:val="left"/>
+      <w:pPr>
+        <w:ind w:left="3600" w:hanging="360"/>
+      </w:pPr>
+      <w:rPr>
+        <w:rFonts w:ascii="Courier New" w:hAnsi="Courier New" w:cs="Courier New" w:hint="default"/>
+      </w:rPr>
+    </w:lvl>
+    <w:lvl w:ilvl="5" w:tplc="04090005" w:tentative="1">
+      <w:start w:val="1"/>
+      <w:numFmt w:val="bullet"/>
+      <w:lvlText w:val=""/>
+      <w:lvlJc w:val="left"/>
+      <w:pPr>
+        <w:ind w:left="4320" w:hanging="360"/>
+      </w:pPr>
+      <w:rPr>
+        <w:rFonts w:ascii="Wingdings" w:hAnsi="Wingdings" w:hint="default"/>
+      </w:rPr>
+    </w:lvl>
+    <w:lvl w:ilvl="6" w:tplc="04090001" w:tentative="1">
+      <w:start w:val="1"/>
+      <w:numFmt w:val="bullet"/>
+      <w:lvlText w:val=""/>
+      <w:lvlJc w:val="left"/>
+      <w:pPr>
+        <w:ind w:left="5040" w:hanging="360"/>
+      </w:pPr>
+      <w:rPr>
+        <w:rFonts w:ascii="Symbol" w:hAnsi="Symbol" w:hint="default"/>
+      </w:rPr>
+    </w:lvl>
+    <w:lvl w:ilvl="7" w:tplc="04090003" w:tentative="1">
+      <w:start w:val="1"/>
+      <w:numFmt w:val="bullet"/>
+      <w:lvlText w:val="o"/>
+      <w:lvlJc w:val="left"/>
+      <w:pPr>
+        <w:ind w:left="5760" w:hanging="360"/>
+      </w:pPr>
+      <w:rPr>
+        <w:rFonts w:ascii="Courier New" w:hAnsi="Courier New" w:cs="Courier New" w:hint="default"/>
+      </w:rPr>
+    </w:lvl>
+    <w:lvl w:ilvl="8" w:tplc="04090005" w:tentative="1">
+      <w:start w:val="1"/>
+      <w:numFmt w:val="bullet"/>
+      <w:lvlText w:val=""/>
+      <w:lvlJc w:val="left"/>
+      <w:pPr>
+        <w:ind w:left="6480" w:hanging="360"/>
+      </w:pPr>
+      <w:rPr>
+        <w:rFonts w:ascii="Wingdings" w:hAnsi="Wingdings" w:hint="default"/>
+      </w:rPr>
+    </w:lvl>
+  </w:abstractNum>
+  <w:abstractNum w:abstractNumId="1" w15:restartNumberingAfterBreak="0">
+    <w:nsid w:val="36050B2D"/>
+    <w:multiLevelType w:val="hybridMultilevel"/>
+    <w:tmpl w:val="FD5680FE"/>
+    <w:lvl w:ilvl="0" w:tplc="04090001">
+      <w:start w:val="1"/>
+      <w:numFmt w:val="bullet"/>
+      <w:lvlText w:val=""/>
+      <w:lvlJc w:val="left"/>
+      <w:pPr>
+        <w:ind w:left="720" w:hanging="360"/>
+      </w:pPr>
+      <w:rPr>
+        <w:rFonts w:ascii="Symbol" w:hAnsi="Symbol" w:hint="default"/>
+      </w:rPr>
+    </w:lvl>
+    <w:lvl w:ilvl="1" w:tplc="04090003" w:tentative="1">
+      <w:start w:val="1"/>
+      <w:numFmt w:val="bullet"/>
+      <w:lvlText w:val="o"/>
+      <w:lvlJc w:val="left"/>
+      <w:pPr>
+        <w:ind w:left="1440" w:hanging="360"/>
+      </w:pPr>
+      <w:rPr>
+        <w:rFonts w:ascii="Courier New" w:hAnsi="Courier New" w:cs="Courier New" w:hint="default"/>
+      </w:rPr>
+    </w:lvl>
+    <w:lvl w:ilvl="2" w:tplc="04090005" w:tentative="1">
+      <w:start w:val="1"/>
+      <w:numFmt w:val="bullet"/>
+      <w:lvlText w:val=""/>
+      <w:lvlJc w:val="left"/>
+      <w:pPr>
+        <w:ind w:left="2160" w:hanging="360"/>
+      </w:pPr>
+      <w:rPr>
+        <w:rFonts w:ascii="Wingdings" w:hAnsi="Wingdings" w:hint="default"/>
+      </w:rPr>
+    </w:lvl>
+    <w:lvl w:ilvl="3" w:tplc="04090001" w:tentative="1">
+      <w:start w:val="1"/>
+      <w:numFmt w:val="bullet"/>
+      <w:lvlText w:val=""/>
+      <w:lvlJc w:val="left"/>
+      <w:pPr>
+        <w:ind w:left="2880" w:hanging="360"/>
+      </w:pPr>
+      <w:rPr>
+        <w:rFonts w:ascii="Symbol" w:hAnsi="Symbol" w:hint="default"/>
+      </w:rPr>
+    </w:lvl>
+    <w:lvl w:ilvl="4" w:tplc="04090003" w:tentative="1">
+      <w:start w:val="1"/>
+      <w:numFmt w:val="bullet"/>
+      <w:lvlText w:val="o"/>
+      <w:lvlJc w:val="left"/>
+      <w:pPr>
+        <w:ind w:left="3600" w:hanging="360"/>
+      </w:pPr>
+      <w:rPr>
+        <w:rFonts w:ascii="Courier New" w:hAnsi="Courier New" w:cs="Courier New" w:hint="default"/>
+      </w:rPr>
+    </w:lvl>
+    <w:lvl w:ilvl="5" w:tplc="04090005" w:tentative="1">
+      <w:start w:val="1"/>
+      <w:numFmt w:val="bullet"/>
+      <w:lvlText w:val=""/>
+      <w:lvlJc w:val="left"/>
+      <w:pPr>
+        <w:ind w:left="4320" w:hanging="360"/>
+      </w:pPr>
+      <w:rPr>
+        <w:rFonts w:ascii="Wingdings" w:hAnsi="Wingdings" w:hint="default"/>
+      </w:rPr>
+    </w:lvl>
+    <w:lvl w:ilvl="6" w:tplc="04090001" w:tentative="1">
+      <w:start w:val="1"/>
+      <w:numFmt w:val="bullet"/>
+      <w:lvlText w:val=""/>
+      <w:lvlJc w:val="left"/>
+      <w:pPr>
+        <w:ind w:left="5040" w:hanging="360"/>
+      </w:pPr>
+      <w:rPr>
+        <w:rFonts w:ascii="Symbol" w:hAnsi="Symbol" w:hint="default"/>
+      </w:rPr>
+    </w:lvl>
+    <w:lvl w:ilvl="7" w:tplc="04090003" w:tentative="1">
+      <w:start w:val="1"/>
+      <w:numFmt w:val="bullet"/>
+      <w:lvlText w:val="o"/>
+      <w:lvlJc w:val="left"/>
+      <w:pPr>
+        <w:ind w:left="5760" w:hanging="360"/>
+      </w:pPr>
+      <w:rPr>
+        <w:rFonts w:ascii="Courier New" w:hAnsi="Courier New" w:cs="Courier New" w:hint="default"/>
+      </w:rPr>
+    </w:lvl>
+    <w:lvl w:ilvl="8" w:tplc="04090005" w:tentative="1">
+      <w:start w:val="1"/>
+      <w:numFmt w:val="bullet"/>
+      <w:lvlText w:val=""/>
+      <w:lvlJc w:val="left"/>
+      <w:pPr>
+        <w:ind w:left="6480" w:hanging="360"/>
+      </w:pPr>
+      <w:rPr>
+        <w:rFonts w:ascii="Wingdings" w:hAnsi="Wingdings" w:hint="default"/>
+      </w:rPr>
+    </w:lvl>
+  </w:abstractNum>
+  <w:abstractNum w:abstractNumId="2" w15:restartNumberingAfterBreak="0">
+    <w:nsid w:val="769460FC"/>
+    <w:multiLevelType w:val="hybridMultilevel"/>
+    <w:tmpl w:val="DD909320"/>
+    <w:lvl w:ilvl="0" w:tplc="04090001">
+      <w:start w:val="1"/>
+      <w:numFmt w:val="bullet"/>
+      <w:lvlText w:val=""/>
+      <w:lvlJc w:val="left"/>
+      <w:pPr>
+        <w:ind w:left="720" w:hanging="360"/>
+      </w:pPr>
+      <w:rPr>
+        <w:rFonts w:ascii="Symbol" w:hAnsi="Symbol" w:hint="default"/>
+      </w:rPr>
+    </w:lvl>
+    <w:lvl w:ilvl="1" w:tplc="04090003" w:tentative="1">
+      <w:start w:val="1"/>
+      <w:numFmt w:val="bullet"/>
+      <w:lvlText w:val="o"/>
+      <w:lvlJc w:val="left"/>
+      <w:pPr>
+        <w:ind w:left="1440" w:hanging="360"/>
+      </w:pPr>
+      <w:rPr>
+        <w:rFonts w:ascii="Courier New" w:hAnsi="Courier New" w:cs="Courier New" w:hint="default"/>
+      </w:rPr>
+    </w:lvl>
+    <w:lvl w:ilvl="2" w:tplc="04090005" w:tentative="1">
+      <w:start w:val="1"/>
+      <w:numFmt w:val="bullet"/>
+      <w:lvlText w:val=""/>
+      <w:lvlJc w:val="left"/>
+      <w:pPr>
+        <w:ind w:left="2160" w:hanging="360"/>
+      </w:pPr>
+      <w:rPr>
+        <w:rFonts w:ascii="Wingdings" w:hAnsi="Wingdings" w:hint="default"/>
+      </w:rPr>
+    </w:lvl>
+    <w:lvl w:ilvl="3" w:tplc="04090001" w:tentative="1">
+      <w:start w:val="1"/>
+      <w:numFmt w:val="bullet"/>
+      <w:lvlText w:val=""/>
+      <w:lvlJc w:val="left"/>
+      <w:pPr>
+        <w:ind w:left="2880" w:hanging="360"/>
+      </w:pPr>
+      <w:rPr>
+        <w:rFonts w:ascii="Symbol" w:hAnsi="Symbol" w:hint="default"/>
+      </w:rPr>
+    </w:lvl>
+    <w:lvl w:ilvl="4" w:tplc="04090003" w:tentative="1">
+      <w:start w:val="1"/>
+      <w:numFmt w:val="bullet"/>
+      <w:lvlText w:val="o"/>
+      <w:lvlJc w:val="left"/>
+      <w:pPr>
+        <w:ind w:left="3600" w:hanging="360"/>
+      </w:pPr>
+      <w:rPr>
+        <w:rFonts w:ascii="Courier New" w:hAnsi="Courier New" w:cs="Courier New" w:hint="default"/>
+      </w:rPr>
+    </w:lvl>
+    <w:lvl w:ilvl="5" w:tplc="04090005" w:tentative="1">
+      <w:start w:val="1"/>
+      <w:numFmt w:val="bullet"/>
+      <w:lvlText w:val=""/>
+      <w:lvlJc w:val="left"/>
+      <w:pPr>
+        <w:ind w:left="4320" w:hanging="360"/>
+      </w:pPr>
+      <w:rPr>
+        <w:rFonts w:ascii="Wingdings" w:hAnsi="Wingdings" w:hint="default"/>
+      </w:rPr>
+    </w:lvl>
+    <w:lvl w:ilvl="6" w:tplc="04090001" w:tentative="1">
+      <w:start w:val="1"/>
+      <w:numFmt w:val="bullet"/>
+      <w:lvlText w:val=""/>
+      <w:lvlJc w:val="left"/>
+      <w:pPr>
+        <w:ind w:left="5040" w:hanging="360"/>
+      </w:pPr>
+      <w:rPr>
+        <w:rFonts w:ascii="Symbol" w:hAnsi="Symbol" w:hint="default"/>
+      </w:rPr>
+    </w:lvl>
+    <w:lvl w:ilvl="7" w:tplc="04090003" w:tentative="1">
+      <w:start w:val="1"/>
+      <w:numFmt w:val="bullet"/>
+      <w:lvlText w:val="o"/>
+      <w:lvlJc w:val="left"/>
+      <w:pPr>
+        <w:ind w:left="5760" w:hanging="360"/>
+      </w:pPr>
+      <w:rPr>
+        <w:rFonts w:ascii="Courier New" w:hAnsi="Courier New" w:cs="Courier New" w:hint="default"/>
+      </w:rPr>
+    </w:lvl>
+    <w:lvl w:ilvl="8" w:tplc="04090005" w:tentative="1">
+      <w:start w:val="1"/>
+      <w:numFmt w:val="bullet"/>
+      <w:lvlText w:val=""/>
+      <w:lvlJc w:val="left"/>
+      <w:pPr>
+        <w:ind w:left="6480" w:hanging="360"/>
+      </w:pPr>
+      <w:rPr>
+        <w:rFonts w:ascii="Wingdings" w:hAnsi="Wingdings" w:hint="default"/>
+      </w:rPr>
+    </w:lvl>
+  </w:abstractNum>
+  <w:num w:numId="1" w16cid:durableId="39716256">
+    <w:abstractNumId w:val="2"/>
+  </w:num>
+  <w:num w:numId="2" w16cid:durableId="1238594298">
+    <w:abstractNumId w:val="1"/>
+  </w:num>
+  <w:num w:numId="3" w16cid:durableId="1152214976">
+    <w:abstractNumId w:val="0"/>
+  </w:num>
+</w:numbering>
 </file>
 
 <file path=word/styles.xml><?xml version="1.0" encoding="utf-8"?>
@@ -1005,6 +1612,17 @@
     <w:semiHidden/>
     <w:unhideWhenUsed/>
   </w:style>
+  <w:style w:type="paragraph" w:styleId="ListParagraph">
+    <w:name w:val="List Paragraph"/>
+    <w:basedOn w:val="Normal"/>
+    <w:uiPriority w:val="34"/>
+    <w:qFormat/>
+    <w:rsid w:val="0008522C"/>
+    <w:pPr>
+      <w:ind w:left="720"/>
+      <w:contextualSpacing/>
+    </w:pPr>
+  </w:style>
 </w:styles>
 </file>
 

</xml_diff>